<commit_message>
adding link to angular resources
</commit_message>
<xml_diff>
--- a/Angular Learning Resources.docx
+++ b/Angular Learning Resources.docx
@@ -143,6 +143,12 @@
     </w:p>
     <w:p/>
     <w:p>
+      <w:r>
+        <w:t xml:space="preserve">Setting up AngularJS with Grunt: </w:t>
+      </w:r>
+      <w:r>
+        <w:t>http://technology.finra.org/code/setting-up-angular-using-grunt.html?utm_campaign=NG-Newsletter&amp;utm_medium=email&amp;utm_source=NG-Newsletter_144</w:t>
+      </w:r>
       <w:bookmarkStart w:id="0" w:name="_GoBack"/>
       <w:bookmarkEnd w:id="0"/>
     </w:p>

</xml_diff>